<commit_message>
Update DataPredict Libraries Licensing Agreement.docx
</commit_message>
<xml_diff>
--- a/docs/DataPredict Libraries Licensing Agreement.docx
+++ b/docs/DataPredict Libraries Licensing Agreement.docx
@@ -235,11 +235,9 @@
           <w:numId w:val="2"/>
         </w:numPr>
       </w:pPr>
-      <w:proofErr w:type="spellStart"/>
       <w:r>
         <w:t>TensorL</w:t>
       </w:r>
-      <w:proofErr w:type="spellEnd"/>
       <w:r>
         <w:t>:</w:t>
       </w:r>
@@ -1040,7 +1038,13 @@
         <w:jc w:val="center"/>
       </w:pPr>
       <w:r>
-        <w:t>License Fee = Gross Revenue × (0.06 / log₁₀(Gross Revenue))</w:t>
+        <w:t>License Fee = Gross Revenue × (0.0</w:t>
+      </w:r>
+      <w:r>
+        <w:t>4</w:t>
+      </w:r>
+      <w:r>
+        <w:t xml:space="preserve"> / log₁₀₀₀(Gross Revenue))</w:t>
       </w:r>
     </w:p>
     <w:p>
@@ -1056,15 +1060,7 @@
         </w:numPr>
       </w:pPr>
       <w:r>
-        <w:t xml:space="preserve">“Gross Revenue” refers to the total monthly revenue earned from the Licensed Experience, including revenue derived from </w:t>
-      </w:r>
-      <w:proofErr w:type="spellStart"/>
-      <w:r>
-        <w:t>Robux</w:t>
-      </w:r>
-      <w:proofErr w:type="spellEnd"/>
-      <w:r>
-        <w:t xml:space="preserve"> transactions, Developer Products, Game Passes, in-game purchases, or any monetization mechanisms tied to the use of the Software Libraries.</w:t>
+        <w:t>“Gross Revenue” refers to the total monthly revenue earned from the Licensed Experience, including revenue derived from Robux transactions, Developer Products, Game Passes, in-game purchases, or any monetization mechanisms tied to the use of the Software Libraries.</w:t>
       </w:r>
     </w:p>
     <w:p>
@@ -1078,15 +1074,7 @@
         <w:t xml:space="preserve">Gross </w:t>
       </w:r>
       <w:r>
-        <w:t xml:space="preserve">Revenue expressed in </w:t>
-      </w:r>
-      <w:proofErr w:type="spellStart"/>
-      <w:r>
-        <w:t>Robux</w:t>
-      </w:r>
-      <w:proofErr w:type="spellEnd"/>
-      <w:r>
-        <w:t xml:space="preserve"> </w:t>
+        <w:t xml:space="preserve">Revenue expressed in Robux </w:t>
       </w:r>
       <w:r>
         <w:t>must</w:t>
@@ -1159,15 +1147,7 @@
         </w:numPr>
       </w:pPr>
       <w:r>
-        <w:t xml:space="preserve">Any applicable exchange rates (e.g., </w:t>
-      </w:r>
-      <w:proofErr w:type="spellStart"/>
-      <w:r>
-        <w:t>Robux</w:t>
-      </w:r>
-      <w:proofErr w:type="spellEnd"/>
-      <w:r>
-        <w:t>-to-USD conversions),</w:t>
+        <w:t>Any applicable exchange rates (e.g., Robux-to-USD conversions),</w:t>
       </w:r>
     </w:p>
     <w:p>
@@ -1276,13 +1256,8 @@
       <w:r>
         <w:t xml:space="preserve">fees from the Licensor </w:t>
       </w:r>
-      <w:proofErr w:type="gramStart"/>
-      <w:r>
-        <w:t>as a result of</w:t>
-      </w:r>
-      <w:proofErr w:type="gramEnd"/>
-      <w:r>
-        <w:t xml:space="preserve"> this</w:t>
+      <w:r>
+        <w:t>as a result of this</w:t>
       </w:r>
       <w:r>
         <w:t xml:space="preserve"> negative </w:t>

</xml_diff>